<commit_message>
IC Module: bug fixed, topic speaker list not loaded
</commit_message>
<xml_diff>
--- a/nicnbk-data/nicnbk-data-service-impl/src/main/resources/export_template/corp_meetings/IC_AGENDA_TEMPLATE.docx
+++ b/nicnbk-data/nicnbk-data-service-impl/src/main/resources/export_template/corp_meetings/IC_AGENDA_TEMPLATE.docx
@@ -272,8 +272,6 @@
           <w:lang w:val="ru-RU"/>
         </w:rPr>
       </w:pPr>
-      <w:bookmarkStart w:id="0" w:name="_GoBack"/>
-      <w:bookmarkEnd w:id="0"/>
     </w:p>
     <w:p>
       <w:pPr>
@@ -410,16 +408,16 @@
         <w:rPr>
           <w:rFonts w:ascii="Arial" w:hAnsi="Arial" w:cs="Arial"/>
           <w:b/>
-          <w:lang w:val="kk-KZ"/>
+          <w:lang w:val="ru-RU"/>
         </w:rPr>
       </w:pPr>
       <w:r>
         <w:rPr>
           <w:rFonts w:ascii="Arial" w:hAnsi="Arial" w:cs="Arial"/>
           <w:b/>
-          <w:lang w:val="ru-RU"/>
-        </w:rPr>
-        <w:t>Председатель Комитета</w:t>
+          <w:lang w:val="en-US"/>
+        </w:rPr>
+        <w:t>HEAD</w:t>
       </w:r>
       <w:r>
         <w:rPr>
@@ -465,11 +463,12 @@
         <w:rPr>
           <w:rFonts w:ascii="Arial" w:hAnsi="Arial" w:cs="Arial"/>
           <w:b/>
-          <w:lang w:val="kk-KZ"/>
-        </w:rPr>
-        <w:tab/>
-        <w:t xml:space="preserve">       Таджияков Г.Б.</w:t>
+          <w:lang w:val="en-US"/>
+        </w:rPr>
+        <w:t>NAME</w:t>
       </w:r>
+      <w:bookmarkStart w:id="0" w:name="_GoBack"/>
+      <w:bookmarkEnd w:id="0"/>
     </w:p>
     <w:p>
       <w:pPr>

</xml_diff>